<commit_message>
V20170310_02 Signed-off-by: bajiaoyang <2423107379@qq.com>
</commit_message>
<xml_diff>
--- a/Github.docx
+++ b/Github.docx
@@ -1,6 +1,6 @@
 
 <file path=word/document.xml><?xml version="1.0" encoding="utf-8"?>
-<w:document xmlns:wpc="http://schemas.microsoft.com/office/word/2010/wordprocessingCanvas" xmlns:mc="http://schemas.openxmlformats.org/markup-compatibility/2006" xmlns:o="urn:schemas-microsoft-com:office:office" xmlns:r="http://schemas.openxmlformats.org/officeDocument/2006/relationships" xmlns:m="http://schemas.openxmlformats.org/officeDocument/2006/math" xmlns:v="urn:schemas-microsoft-com:vml" xmlns:wp14="http://schemas.microsoft.com/office/word/2010/wordprocessingDrawing" xmlns:wp="http://schemas.openxmlformats.org/drawingml/2006/wordprocessingDrawing" xmlns:w10="urn:schemas-microsoft-com:office:word" xmlns:w="http://schemas.openxmlformats.org/wordprocessingml/2006/main" xmlns:w14="http://schemas.microsoft.com/office/word/2010/wordml" xmlns:w15="http://schemas.microsoft.com/office/word/2012/wordml" xmlns:wpg="http://schemas.microsoft.com/office/word/2010/wordprocessingGroup" xmlns:wpi="http://schemas.microsoft.com/office/word/2010/wordprocessingInk" xmlns:wne="http://schemas.microsoft.com/office/word/2006/wordml" xmlns:wps="http://schemas.microsoft.com/office/word/2010/wordprocessingShape" mc:Ignorable="w14 w15 wp14">
+<w:document xmlns:ve="http://schemas.openxmlformats.org/markup-compatibility/2006" xmlns:o="urn:schemas-microsoft-com:office:office" xmlns:r="http://schemas.openxmlformats.org/officeDocument/2006/relationships" xmlns:m="http://schemas.openxmlformats.org/officeDocument/2006/math" xmlns:v="urn:schemas-microsoft-com:vml" xmlns:wp="http://schemas.openxmlformats.org/drawingml/2006/wordprocessingDrawing" xmlns:w10="urn:schemas-microsoft-com:office:word" xmlns:w="http://schemas.openxmlformats.org/wordprocessingml/2006/main" xmlns:wne="http://schemas.microsoft.com/office/word/2006/wordml">
   <w:body>
     <w:p>
       <w:pPr>
@@ -1232,351 +1232,8 @@
         <w:rPr>
           <w:rFonts w:hint="eastAsia"/>
         </w:rPr>
-        <w:t xml:space="preserve">        new file:   wisdomTrain/first/img/logo.png</w:t>
-      </w:r>
-    </w:p>
-    <w:p>
-      <w:r>
-        <w:rPr>
-          <w:rFonts w:hint="eastAsia"/>
-        </w:rPr>
-        <w:t xml:space="preserve">        new file:   wisdomTrain/first/img/navbg.png</w:t>
-      </w:r>
-    </w:p>
-    <w:p>
-      <w:r>
-        <w:rPr>
-          <w:rFonts w:hint="eastAsia"/>
-        </w:rPr>
-        <w:t xml:space="preserve">        new file:   wisdomTrain/first/img/phone.png</w:t>
-      </w:r>
-    </w:p>
-    <w:p>
-      <w:r>
-        <w:rPr>
-          <w:rFonts w:hint="eastAsia"/>
-        </w:rPr>
-        <w:t xml:space="preserve">        new file:   wisdomTrain/first/img/smallbanner.jpg</w:t>
-      </w:r>
-    </w:p>
-    <w:p>
-      <w:r>
-        <w:rPr>
-          <w:rFonts w:hint="eastAsia"/>
-        </w:rPr>
-        <w:t xml:space="preserve">        new file:   wisdomTrain/first/img/teacher/laoshi1.jpg</w:t>
-      </w:r>
-    </w:p>
-    <w:p>
-      <w:r>
-        <w:rPr>
-          <w:rFonts w:hint="eastAsia"/>
-        </w:rPr>
-        <w:t xml:space="preserve">        new file:   wisdomTrain/first/img/teacher/laoshi2.jpg</w:t>
-      </w:r>
-    </w:p>
-    <w:p>
-      <w:r>
-        <w:rPr>
-          <w:rFonts w:hint="eastAsia"/>
-        </w:rPr>
-        <w:t xml:space="preserve">        new file:   wisdomTrain/first/img/teacher/laoshi3.gif</w:t>
-      </w:r>
-    </w:p>
-    <w:p>
-      <w:r>
-        <w:rPr>
-          <w:rFonts w:hint="eastAsia"/>
-        </w:rPr>
-        <w:t xml:space="preserve">        new file:   wisdomTrain/first/img/teacher/tea.jpg</w:t>
-      </w:r>
-    </w:p>
-    <w:p>
-      <w:r>
-        <w:rPr>
-          <w:rFonts w:hint="eastAsia"/>
-        </w:rPr>
-        <w:t xml:space="preserve">        new file:   wisdomTrain/first/index.html</w:t>
-      </w:r>
-    </w:p>
-    <w:p>
-      <w:r>
-        <w:rPr>
-          <w:rFonts w:hint="eastAsia"/>
-        </w:rPr>
-        <w:t xml:space="preserve">        new file:   wisdomTrain/first/js/floatadv.js</w:t>
-      </w:r>
-    </w:p>
-    <w:p>
-      <w:r>
-        <w:rPr>
-          <w:rFonts w:hint="eastAsia"/>
-        </w:rPr>
-        <w:t xml:space="preserve">        new file:   wisdomTrain/first/js/index.js</w:t>
-      </w:r>
-    </w:p>
-    <w:p>
-      <w:r>
-        <w:rPr>
-          <w:rFonts w:hint="eastAsia"/>
-        </w:rPr>
-        <w:t xml:space="preserve">        new file:   wisdomTrain/first/js/jquery-1.11.0.min.js</w:t>
-      </w:r>
-    </w:p>
-    <w:p>
-      <w:r>
-        <w:rPr>
-          <w:rFonts w:hint="eastAsia"/>
-        </w:rPr>
-        <w:t xml:space="preserve">        new file:   wisdomTrain/first/js/jquery.flexslider-min.js</w:t>
-      </w:r>
-    </w:p>
-    <w:p>
-      <w:r>
-        <w:rPr>
-          <w:rFonts w:hint="eastAsia"/>
-        </w:rPr>
-        <w:t xml:space="preserve">        new file:   wisdomTrain/index.html</w:t>
-      </w:r>
-    </w:p>
-    <w:p>
-      <w:r>
-        <w:rPr>
-          <w:rFonts w:hint="eastAsia"/>
-        </w:rPr>
-        <w:t xml:space="preserve">        new file:   wisdomTrain/show/.project</w:t>
-      </w:r>
-    </w:p>
-    <w:p>
-      <w:r>
-        <w:rPr>
-          <w:rFonts w:hint="eastAsia"/>
-        </w:rPr>
-        <w:t xml:space="preserve">        new file:   wisdomTrain/show/css/common.css</w:t>
-      </w:r>
-    </w:p>
-    <w:p>
-      <w:r>
-        <w:rPr>
-          <w:rFonts w:hint="eastAsia"/>
-        </w:rPr>
-        <w:t xml:space="preserve">        new file:   wisdomTrain/show/css/index.css</w:t>
-      </w:r>
-    </w:p>
-    <w:p>
-      <w:r>
-        <w:rPr>
-          <w:rFonts w:hint="eastAsia"/>
-        </w:rPr>
-        <w:t xml:space="preserve">        new file:   wisdomTrain/show/img/8.gif</w:t>
-      </w:r>
-    </w:p>
-    <w:p>
-      <w:r>
-        <w:rPr>
-          <w:rFonts w:hint="eastAsia"/>
-        </w:rPr>
-        <w:t xml:space="preserve">        new file:   wisdomTrain/show/img/adimg.jpg</w:t>
-      </w:r>
-    </w:p>
-    <w:p>
-      <w:r>
-        <w:rPr>
-          <w:rFonts w:hint="eastAsia"/>
-        </w:rPr>
-        <w:t xml:space="preserve">        new file:   wisdomTrain/show/img/banner.jpg</w:t>
-      </w:r>
-    </w:p>
-    <w:p>
-      <w:r>
-        <w:rPr>
-          <w:rFonts w:hint="eastAsia"/>
-        </w:rPr>
-        <w:t xml:space="preserve">        new file:   wisdomTrain/show/img/banner1.png</w:t>
-      </w:r>
-    </w:p>
-    <w:p>
-      <w:r>
-        <w:rPr>
-          <w:rFonts w:hint="eastAsia"/>
-        </w:rPr>
-        <w:t xml:space="preserve">        new file:   wisdomTrain/show/img/banner2.png</w:t>
-      </w:r>
-    </w:p>
-    <w:p>
-      <w:r>
-        <w:rPr>
-          <w:rFonts w:hint="eastAsia"/>
-        </w:rPr>
-        <w:t xml:space="preserve">        new file:   wisdomTrain/show/img/banner3.png</w:t>
-      </w:r>
-    </w:p>
-    <w:p>
-      <w:r>
-        <w:rPr>
-          <w:rFonts w:hint="eastAsia"/>
-        </w:rPr>
-        <w:t xml:space="preserve">        new file:   wisdomTrain/show/img/footer_bg.gif</w:t>
-      </w:r>
-    </w:p>
-    <w:p>
-      <w:r>
-        <w:rPr>
-          <w:rFonts w:hint="eastAsia"/>
-        </w:rPr>
-        <w:t xml:space="preserve">        new file:   wisdomTrain/show/img/kctx.gif</w:t>
-      </w:r>
-    </w:p>
-    <w:p>
-      <w:r>
-        <w:rPr>
-          <w:rFonts w:hint="eastAsia"/>
-        </w:rPr>
-        <w:t xml:space="preserve">        new file:   wisdomTrain/show/img/laoshi1.jpg</w:t>
-      </w:r>
-    </w:p>
-    <w:p>
-      <w:r>
-        <w:rPr>
-          <w:rFonts w:hint="eastAsia"/>
-        </w:rPr>
-        <w:t xml:space="preserve">        new file:   wisdomTrain/show/img/laoshi2.jpg</w:t>
-      </w:r>
-    </w:p>
-    <w:p>
-      <w:r>
-        <w:rPr>
-          <w:rFonts w:hint="eastAsia"/>
-        </w:rPr>
-        <w:t xml:space="preserve">        new file:   wisdomTrain/show/img/laoshi3.gif</w:t>
-      </w:r>
-    </w:p>
-    <w:p>
-      <w:r>
-        <w:rPr>
-          <w:rFonts w:hint="eastAsia"/>
-        </w:rPr>
-        <w:t xml:space="preserve">        new file:   wisdomTrain/show/img/left_img.png</w:t>
-      </w:r>
-    </w:p>
-    <w:p>
-      <w:r>
-        <w:rPr>
-          <w:rFonts w:hint="eastAsia"/>
-        </w:rPr>
-        <w:t xml:space="preserve">        new file:   wisdomTrain/show/img/left_img1.png</w:t>
-      </w:r>
-    </w:p>
-    <w:p>
-      <w:r>
-        <w:rPr>
-          <w:rFonts w:hint="eastAsia"/>
-        </w:rPr>
-        <w:t xml:space="preserve">        new file:   wisdomTrain/show/img/left_img2.png</w:t>
-      </w:r>
-    </w:p>
-    <w:p>
-      <w:r>
-        <w:rPr>
-          <w:rFonts w:hint="eastAsia"/>
-        </w:rPr>
-        <w:t xml:space="preserve">        new file:   wisdomTrain/show/img/listimages.gif</w:t>
-      </w:r>
-    </w:p>
-    <w:p>
-      <w:r>
-        <w:rPr>
-          <w:rFonts w:hint="eastAsia"/>
-        </w:rPr>
-        <w:t xml:space="preserve">        new file:   wisdomTrain/show/img/logo.png</w:t>
-      </w:r>
-    </w:p>
-    <w:p>
-      <w:r>
-        <w:rPr>
-          <w:rFonts w:hint="eastAsia"/>
-        </w:rPr>
-        <w:t xml:space="preserve">        new file:   wisdomTrain/show/img/navbg.png</w:t>
-      </w:r>
-    </w:p>
-    <w:p>
-      <w:r>
-        <w:rPr>
-          <w:rFonts w:hint="eastAsia"/>
-        </w:rPr>
-        <w:t xml:space="preserve">        new file:   wisdomTrain/show/img/phone.png</w:t>
-      </w:r>
-    </w:p>
-    <w:p>
-      <w:r>
-        <w:rPr>
-          <w:rFonts w:hint="eastAsia"/>
-        </w:rPr>
-        <w:t xml:space="preserve">        new file:   wisdomTrain/show/img/smallbanner.jpg</w:t>
-      </w:r>
-    </w:p>
-    <w:p>
-      <w:r>
-        <w:rPr>
-          <w:rFonts w:hint="eastAsia"/>
-        </w:rPr>
-        <w:t xml:space="preserve">        new file:   wisdomTrain/show/img/teacher/laoshi1.jpg</w:t>
-      </w:r>
-    </w:p>
-    <w:p>
-      <w:r>
-        <w:rPr>
-          <w:rFonts w:hint="eastAsia"/>
-        </w:rPr>
-        <w:t xml:space="preserve">        new file:   wisdomTrain/show/img/teacher/laoshi2.jpg</w:t>
-      </w:r>
-    </w:p>
-    <w:p>
-      <w:r>
-        <w:rPr>
-          <w:rFonts w:hint="eastAsia"/>
-        </w:rPr>
-        <w:t xml:space="preserve">        new file:   wisdomTrain/show/img/teacher/laoshi3.gif</w:t>
-      </w:r>
-    </w:p>
-    <w:p>
-      <w:r>
-        <w:rPr>
-          <w:rFonts w:hint="eastAsia"/>
-        </w:rPr>
-        <w:t xml:space="preserve">        new file:   wisdomTrain/show/img/teacher/tea.jpg</w:t>
-      </w:r>
-    </w:p>
-    <w:p>
-      <w:r>
-        <w:rPr>
-          <w:rFonts w:hint="eastAsia"/>
-        </w:rPr>
-        <w:t xml:space="preserve">        new file:   wisdomTrain/show/index.html</w:t>
-      </w:r>
-    </w:p>
-    <w:p>
-      <w:r>
-        <w:rPr>
-          <w:rFonts w:hint="eastAsia"/>
-        </w:rPr>
-        <w:t xml:space="preserve">        new file:   wisdomTrain/show/js/index.js</w:t>
-      </w:r>
-    </w:p>
-    <w:p>
-      <w:r>
-        <w:rPr>
-          <w:rFonts w:hint="eastAsia"/>
-        </w:rPr>
-        <w:t xml:space="preserve">        new file:   wisdomTrain/show/js/jquery-1.11.0.min.js</w:t>
-      </w:r>
-    </w:p>
-    <w:p>
-      <w:r>
-        <w:rPr>
-          <w:rFonts w:hint="eastAsia"/>
-        </w:rPr>
-        <w:t xml:space="preserve">        new file:   wisdomTrain/table/.project</w:t>
+        <w:lastRenderedPageBreak/>
+        <w:t xml:space="preserve">       </w:t>
       </w:r>
     </w:p>
     <w:p>
@@ -1972,719 +1629,8 @@
         <w:rPr>
           <w:rFonts w:hint="eastAsia"/>
         </w:rPr>
-        <w:t xml:space="preserve"> create mode 100644 wisdomTrain/content/img/laoshi3.gif</w:t>
-      </w:r>
-    </w:p>
-    <w:p>
-      <w:r>
-        <w:rPr>
-          <w:rFonts w:hint="eastAsia"/>
-        </w:rPr>
-        <w:t xml:space="preserve"> create mode 100644 wisdomTrain/content/img/left_img.png</w:t>
-      </w:r>
-    </w:p>
-    <w:p>
-      <w:r>
-        <w:rPr>
-          <w:rFonts w:hint="eastAsia"/>
-        </w:rPr>
-        <w:t xml:space="preserve"> create mode 100644 wisdomTrain/content/img/left_img1.png</w:t>
-      </w:r>
-    </w:p>
-    <w:p>
-      <w:r>
-        <w:rPr>
-          <w:rFonts w:hint="eastAsia"/>
-        </w:rPr>
-        <w:t xml:space="preserve"> create mode 100644 wisdomTrain/content/img/left_img2.png</w:t>
-      </w:r>
-    </w:p>
-    <w:p>
-      <w:r>
-        <w:rPr>
-          <w:rFonts w:hint="eastAsia"/>
-        </w:rPr>
-        <w:t xml:space="preserve"> create mode 100644 wisdomTrain/content/img/listimages.gif</w:t>
-      </w:r>
-    </w:p>
-    <w:p>
-      <w:r>
-        <w:rPr>
-          <w:rFonts w:hint="eastAsia"/>
-        </w:rPr>
-        <w:t xml:space="preserve"> create mode 100644 wisdomTrain/content/img/logo.png</w:t>
-      </w:r>
-    </w:p>
-    <w:p>
-      <w:r>
-        <w:rPr>
-          <w:rFonts w:hint="eastAsia"/>
-        </w:rPr>
-        <w:t xml:space="preserve"> create mode 100644 wisdomTrain/content/img/navbg.png</w:t>
-      </w:r>
-    </w:p>
-    <w:p>
-      <w:r>
-        <w:rPr>
-          <w:rFonts w:hint="eastAsia"/>
-        </w:rPr>
-        <w:t xml:space="preserve"> create mode 100644 wisdomTrain/content/img/phone.png</w:t>
-      </w:r>
-    </w:p>
-    <w:p>
-      <w:r>
-        <w:rPr>
-          <w:rFonts w:hint="eastAsia"/>
-        </w:rPr>
-        <w:t xml:space="preserve"> create mode 100644 wisdomTrain/content/img/smallbanner.jpg</w:t>
-      </w:r>
-    </w:p>
-    <w:p>
-      <w:r>
-        <w:rPr>
-          <w:rFonts w:hint="eastAsia"/>
-        </w:rPr>
-        <w:t xml:space="preserve"> create mode 100644 wisdomTrain/content/index.html</w:t>
-      </w:r>
-    </w:p>
-    <w:p>
-      <w:r>
-        <w:rPr>
-          <w:rFonts w:hint="eastAsia"/>
-        </w:rPr>
-        <w:t xml:space="preserve"> create mode 100644 wisdomTrain/content/js/index.js</w:t>
-      </w:r>
-    </w:p>
-    <w:p>
-      <w:r>
-        <w:rPr>
-          <w:rFonts w:hint="eastAsia"/>
-        </w:rPr>
-        <w:t xml:space="preserve"> create mode 100644 wisdomTrain/content/js/jquery-1.11.0.min.js</w:t>
-      </w:r>
-    </w:p>
-    <w:p>
-      <w:r>
-        <w:rPr>
-          <w:rFonts w:hint="eastAsia"/>
-        </w:rPr>
-        <w:t xml:space="preserve"> create mode 100644 wisdomTrain/first/.project</w:t>
-      </w:r>
-    </w:p>
-    <w:p>
-      <w:r>
-        <w:rPr>
-          <w:rFonts w:hint="eastAsia"/>
-        </w:rPr>
-        <w:t xml:space="preserve"> create mode 100644 wisdomTrain/first/css/common.css</w:t>
-      </w:r>
-    </w:p>
-    <w:p>
-      <w:r>
-        <w:rPr>
-          <w:rFonts w:hint="eastAsia"/>
-        </w:rPr>
-        <w:t xml:space="preserve"> create mode 100644 wisdomTrain/first/css/index.css</w:t>
-      </w:r>
-    </w:p>
-    <w:p>
-      <w:r>
-        <w:rPr>
-          <w:rFonts w:hint="eastAsia"/>
-        </w:rPr>
-        <w:t xml:space="preserve"> create mode 100644 wisdomTrain/first/img/8.gif</w:t>
-      </w:r>
-    </w:p>
-    <w:p>
-      <w:r>
-        <w:rPr>
-          <w:rFonts w:hint="eastAsia"/>
-        </w:rPr>
-        <w:t xml:space="preserve"> create mode 100644 wisdomTrain/first/img/adimg.jpg</w:t>
-      </w:r>
-    </w:p>
-    <w:p>
-      <w:r>
-        <w:rPr>
-          <w:rFonts w:hint="eastAsia"/>
-        </w:rPr>
-        <w:t xml:space="preserve"> create mode 100644 wisdomTrain/first/img/banner.jpg</w:t>
-      </w:r>
-    </w:p>
-    <w:p>
-      <w:r>
-        <w:rPr>
-          <w:rFonts w:hint="eastAsia"/>
-        </w:rPr>
-        <w:t xml:space="preserve"> create mode 100644 wisdomTrain/first/img/banner1.png</w:t>
-      </w:r>
-    </w:p>
-    <w:p>
-      <w:r>
-        <w:rPr>
-          <w:rFonts w:hint="eastAsia"/>
-        </w:rPr>
-        <w:t xml:space="preserve"> create mode 100644 wisdomTrain/first/img/banner2.png</w:t>
-      </w:r>
-    </w:p>
-    <w:p>
-      <w:r>
-        <w:rPr>
-          <w:rFonts w:hint="eastAsia"/>
-        </w:rPr>
-        <w:t xml:space="preserve"> create mode 100644 wisdomTrain/first/img/banner3.png</w:t>
-      </w:r>
-    </w:p>
-    <w:p>
-      <w:r>
-        <w:rPr>
-          <w:rFonts w:hint="eastAsia"/>
-        </w:rPr>
-        <w:t xml:space="preserve"> create mode 100644 wisdomTrain/first/img/banner_01.jpg</w:t>
-      </w:r>
-    </w:p>
-    <w:p>
-      <w:r>
-        <w:rPr>
-          <w:rFonts w:hint="eastAsia"/>
-        </w:rPr>
-        <w:t xml:space="preserve"> create mode 100644 wisdomTrain/first/img/banner_02.jpg</w:t>
-      </w:r>
-    </w:p>
-    <w:p>
-      <w:r>
-        <w:rPr>
-          <w:rFonts w:hint="eastAsia"/>
-        </w:rPr>
-        <w:t xml:space="preserve"> create mode 100644 wisdomTrain/first/img/banner_03.jpg</w:t>
-      </w:r>
-    </w:p>
-    <w:p>
-      <w:r>
-        <w:rPr>
-          <w:rFonts w:hint="eastAsia"/>
-        </w:rPr>
-        <w:t xml:space="preserve"> create mode 100644 wisdomTrain/first/img/banner_04.jpg</w:t>
-      </w:r>
-    </w:p>
-    <w:p>
-      <w:r>
-        <w:rPr>
-          <w:rFonts w:hint="eastAsia"/>
-        </w:rPr>
-        <w:t xml:space="preserve"> create mode 100644 wisdomTrain/first/img/banner_05.jpg</w:t>
-      </w:r>
-    </w:p>
-    <w:p>
-      <w:r>
-        <w:rPr>
-          <w:rFonts w:hint="eastAsia"/>
-        </w:rPr>
-        <w:t xml:space="preserve"> create mode 100644 wisdomTrain/first/img/footer_bg.gif</w:t>
-      </w:r>
-    </w:p>
-    <w:p>
-      <w:r>
-        <w:rPr>
-          <w:rFonts w:hint="eastAsia"/>
-        </w:rPr>
-        <w:t xml:space="preserve"> create mode 100644 wisdomTrain/first/img/kctx.gif</w:t>
-      </w:r>
-    </w:p>
-    <w:p>
-      <w:r>
-        <w:rPr>
-          <w:rFonts w:hint="eastAsia"/>
-        </w:rPr>
-        <w:t xml:space="preserve"> create mode 100644 wisdomTrain/first/img/laoshi1.jpg</w:t>
-      </w:r>
-    </w:p>
-    <w:p>
-      <w:r>
-        <w:rPr>
-          <w:rFonts w:hint="eastAsia"/>
-        </w:rPr>
-        <w:t xml:space="preserve"> create mode 100644 wisdomTrain/first/img/laoshi2.jpg</w:t>
-      </w:r>
-    </w:p>
-    <w:p>
-      <w:r>
-        <w:rPr>
-          <w:rFonts w:hint="eastAsia"/>
-        </w:rPr>
-        <w:t xml:space="preserve"> create mode 100644 wisdomTrain/first/img/laoshi3.gif</w:t>
-      </w:r>
-    </w:p>
-    <w:p>
-      <w:r>
-        <w:rPr>
-          <w:rFonts w:hint="eastAsia"/>
-        </w:rPr>
-        <w:t xml:space="preserve"> create mode 100644 wisdomTrain/first/img/left_img.png</w:t>
-      </w:r>
-    </w:p>
-    <w:p>
-      <w:r>
-        <w:rPr>
-          <w:rFonts w:hint="eastAsia"/>
-        </w:rPr>
-        <w:t xml:space="preserve"> create mode 100644 wisdomTrain/first/img/left_img1.png</w:t>
-      </w:r>
-    </w:p>
-    <w:p>
-      <w:r>
-        <w:rPr>
-          <w:rFonts w:hint="eastAsia"/>
-        </w:rPr>
-        <w:t xml:space="preserve"> create mode 100644 wisdomTrain/first/img/left_img2.png</w:t>
-      </w:r>
-    </w:p>
-    <w:p>
-      <w:r>
-        <w:rPr>
-          <w:rFonts w:hint="eastAsia"/>
-        </w:rPr>
-        <w:t xml:space="preserve"> create mode 100644 wisdomTrain/first/img/listimages.gif</w:t>
-      </w:r>
-    </w:p>
-    <w:p>
-      <w:r>
-        <w:rPr>
-          <w:rFonts w:hint="eastAsia"/>
-        </w:rPr>
-        <w:t xml:space="preserve"> create mode 100644 wisdomTrain/first/img/logo.png</w:t>
-      </w:r>
-    </w:p>
-    <w:p>
-      <w:r>
-        <w:rPr>
-          <w:rFonts w:hint="eastAsia"/>
-        </w:rPr>
-        <w:t xml:space="preserve"> create mode 100644 wisdomTrain/first/img/navbg.png</w:t>
-      </w:r>
-    </w:p>
-    <w:p>
-      <w:r>
-        <w:rPr>
-          <w:rFonts w:hint="eastAsia"/>
-        </w:rPr>
-        <w:t xml:space="preserve"> create mode 100644 wisdomTrain/first/img/phone.png</w:t>
-      </w:r>
-    </w:p>
-    <w:p>
-      <w:r>
-        <w:rPr>
-          <w:rFonts w:hint="eastAsia"/>
-        </w:rPr>
-        <w:t xml:space="preserve"> create mode 100644 wisdomTrain/first/img/smallbanner.jpg</w:t>
-      </w:r>
-    </w:p>
-    <w:p>
-      <w:r>
-        <w:rPr>
-          <w:rFonts w:hint="eastAsia"/>
-        </w:rPr>
-        <w:t xml:space="preserve"> create mode 100644 wisdomTrain/first/img/teacher/laoshi1.jpg</w:t>
-      </w:r>
-    </w:p>
-    <w:p>
-      <w:r>
-        <w:rPr>
-          <w:rFonts w:hint="eastAsia"/>
-        </w:rPr>
-        <w:t xml:space="preserve"> create mode 100644 wisdomTrain/first/img/teacher/laoshi2.jpg</w:t>
-      </w:r>
-    </w:p>
-    <w:p>
-      <w:r>
-        <w:rPr>
-          <w:rFonts w:hint="eastAsia"/>
-        </w:rPr>
-        <w:t xml:space="preserve"> create mode 100644 wisdomTrain/first/img/teacher/laoshi3.gif</w:t>
-      </w:r>
-    </w:p>
-    <w:p>
-      <w:r>
-        <w:rPr>
-          <w:rFonts w:hint="eastAsia"/>
-        </w:rPr>
-        <w:t xml:space="preserve"> create mode 100644 wisdomTrain/first/img/teacher/tea.jpg</w:t>
-      </w:r>
-    </w:p>
-    <w:p>
-      <w:r>
-        <w:rPr>
-          <w:rFonts w:hint="eastAsia"/>
-        </w:rPr>
-        <w:t xml:space="preserve"> create mode 100644 wisdomTrain/first/index.html</w:t>
-      </w:r>
-    </w:p>
-    <w:p>
-      <w:r>
-        <w:rPr>
-          <w:rFonts w:hint="eastAsia"/>
-        </w:rPr>
-        <w:t xml:space="preserve"> create mode 100644 wisdomTrain/first/js/floatadv.js</w:t>
-      </w:r>
-    </w:p>
-    <w:p>
-      <w:r>
-        <w:rPr>
-          <w:rFonts w:hint="eastAsia"/>
-        </w:rPr>
-        <w:t xml:space="preserve"> create mode 100644 wisdomTrain/first/js/index.js</w:t>
-      </w:r>
-    </w:p>
-    <w:p>
-      <w:r>
-        <w:rPr>
-          <w:rFonts w:hint="eastAsia"/>
-        </w:rPr>
-        <w:t xml:space="preserve"> create mode 100644 wisdomTrain/first/js/jquery-1.11.0.min.js</w:t>
-      </w:r>
-    </w:p>
-    <w:p>
-      <w:r>
-        <w:rPr>
-          <w:rFonts w:hint="eastAsia"/>
-        </w:rPr>
-        <w:t xml:space="preserve"> create mode 100644 wisdomTrain/first/js/jquery.flexslider-min.js</w:t>
-      </w:r>
-    </w:p>
-    <w:p>
-      <w:r>
-        <w:rPr>
-          <w:rFonts w:hint="eastAsia"/>
-        </w:rPr>
-        <w:t xml:space="preserve"> create mode 100644 wisdomTrain/index.html</w:t>
-      </w:r>
-    </w:p>
-    <w:p>
-      <w:r>
-        <w:rPr>
-          <w:rFonts w:hint="eastAsia"/>
-        </w:rPr>
-        <w:t xml:space="preserve"> create mode 100644 wisdomTrain/show/.project</w:t>
-      </w:r>
-    </w:p>
-    <w:p>
-      <w:r>
-        <w:rPr>
-          <w:rFonts w:hint="eastAsia"/>
-        </w:rPr>
-        <w:t xml:space="preserve"> create mode 100644 wisdomTrain/show/css/common.css</w:t>
-      </w:r>
-    </w:p>
-    <w:p>
-      <w:r>
-        <w:rPr>
-          <w:rFonts w:hint="eastAsia"/>
-        </w:rPr>
-        <w:t xml:space="preserve"> create mode 100644 wisdomTrain/show/css/index.css</w:t>
-      </w:r>
-    </w:p>
-    <w:p>
-      <w:r>
-        <w:rPr>
-          <w:rFonts w:hint="eastAsia"/>
-        </w:rPr>
-        <w:t xml:space="preserve"> create mode 100644 wisdomTrain/show/img/8.gif</w:t>
-      </w:r>
-    </w:p>
-    <w:p>
-      <w:r>
-        <w:rPr>
-          <w:rFonts w:hint="eastAsia"/>
-        </w:rPr>
-        <w:t xml:space="preserve"> create mode 100644 wisdomTrain/show/img/adimg.jpg</w:t>
-      </w:r>
-    </w:p>
-    <w:p>
-      <w:r>
-        <w:rPr>
-          <w:rFonts w:hint="eastAsia"/>
-        </w:rPr>
-        <w:t xml:space="preserve"> create mode 100644 wisdomTrain/show/img/banner.jpg</w:t>
-      </w:r>
-    </w:p>
-    <w:p>
-      <w:r>
-        <w:rPr>
-          <w:rFonts w:hint="eastAsia"/>
-        </w:rPr>
-        <w:t xml:space="preserve"> create mode 100644 wisdomTrain/show/img/banner1.png</w:t>
-      </w:r>
-    </w:p>
-    <w:p>
-      <w:r>
-        <w:rPr>
-          <w:rFonts w:hint="eastAsia"/>
-        </w:rPr>
-        <w:t xml:space="preserve"> create mode 100644 wisdomTrain/show/img/banner2.png</w:t>
-      </w:r>
-    </w:p>
-    <w:p>
-      <w:r>
-        <w:rPr>
-          <w:rFonts w:hint="eastAsia"/>
-        </w:rPr>
-        <w:t xml:space="preserve"> create mode 100644 wisdomTrain/show/img/banner3.png</w:t>
-      </w:r>
-    </w:p>
-    <w:p>
-      <w:r>
-        <w:rPr>
-          <w:rFonts w:hint="eastAsia"/>
-        </w:rPr>
-        <w:t xml:space="preserve"> create mode 100644 wisdomTrain/show/img/footer_bg.gif</w:t>
-      </w:r>
-    </w:p>
-    <w:p>
-      <w:r>
-        <w:rPr>
-          <w:rFonts w:hint="eastAsia"/>
-        </w:rPr>
-        <w:t xml:space="preserve"> create mode 100644 wisdomTrain/show/img/kctx.gif</w:t>
-      </w:r>
-    </w:p>
-    <w:p>
-      <w:r>
-        <w:rPr>
-          <w:rFonts w:hint="eastAsia"/>
-        </w:rPr>
-        <w:t xml:space="preserve"> create mode 100644 wisdomTrain/show/img/laoshi1.jpg</w:t>
-      </w:r>
-    </w:p>
-    <w:p>
-      <w:r>
-        <w:rPr>
-          <w:rFonts w:hint="eastAsia"/>
-        </w:rPr>
-        <w:t xml:space="preserve"> create mode 100644 wisdomTrain/show/img/laoshi2.jpg</w:t>
-      </w:r>
-    </w:p>
-    <w:p>
-      <w:r>
-        <w:rPr>
-          <w:rFonts w:hint="eastAsia"/>
-        </w:rPr>
-        <w:t xml:space="preserve"> create mode 100644 wisdomTrain/show/img/laoshi3.gif</w:t>
-      </w:r>
-    </w:p>
-    <w:p>
-      <w:r>
-        <w:rPr>
-          <w:rFonts w:hint="eastAsia"/>
-        </w:rPr>
-        <w:t xml:space="preserve"> create mode 100644 wisdomTrain/show/img/left_img.png</w:t>
-      </w:r>
-    </w:p>
-    <w:p>
-      <w:r>
-        <w:rPr>
-          <w:rFonts w:hint="eastAsia"/>
-        </w:rPr>
-        <w:t xml:space="preserve"> create mode 100644 wisdomTrain/show/img/left_img1.png</w:t>
-      </w:r>
-    </w:p>
-    <w:p>
-      <w:r>
-        <w:rPr>
-          <w:rFonts w:hint="eastAsia"/>
-        </w:rPr>
-        <w:t xml:space="preserve"> create mode 100644 wisdomTrain/show/img/left_img2.png</w:t>
-      </w:r>
-    </w:p>
-    <w:p>
-      <w:r>
-        <w:rPr>
-          <w:rFonts w:hint="eastAsia"/>
-        </w:rPr>
-        <w:t xml:space="preserve"> create mode 100644 wisdomTrain/show/img/listimages.gif</w:t>
-      </w:r>
-    </w:p>
-    <w:p>
-      <w:r>
-        <w:rPr>
-          <w:rFonts w:hint="eastAsia"/>
-        </w:rPr>
-        <w:t xml:space="preserve"> create mode 100644 wisdomTrain/show/img/logo.png</w:t>
-      </w:r>
-    </w:p>
-    <w:p>
-      <w:r>
-        <w:rPr>
-          <w:rFonts w:hint="eastAsia"/>
-        </w:rPr>
-        <w:t xml:space="preserve"> create mode 100644 wisdomTrain/show/img/navbg.png</w:t>
-      </w:r>
-    </w:p>
-    <w:p>
-      <w:r>
-        <w:rPr>
-          <w:rFonts w:hint="eastAsia"/>
-        </w:rPr>
-        <w:t xml:space="preserve"> create mode 100644 wisdomTrain/show/img/phone.png</w:t>
-      </w:r>
-    </w:p>
-    <w:p>
-      <w:r>
-        <w:rPr>
-          <w:rFonts w:hint="eastAsia"/>
-        </w:rPr>
-        <w:t xml:space="preserve"> create mode 100644 wisdomTrain/show/img/smallbanner.jpg</w:t>
-      </w:r>
-    </w:p>
-    <w:p>
-      <w:r>
-        <w:rPr>
-          <w:rFonts w:hint="eastAsia"/>
-        </w:rPr>
-        <w:t xml:space="preserve"> create mode 100644 wisdomTrain/show/img/teacher/laoshi1.jpg</w:t>
-      </w:r>
-    </w:p>
-    <w:p>
-      <w:r>
-        <w:rPr>
-          <w:rFonts w:hint="eastAsia"/>
-        </w:rPr>
-        <w:t xml:space="preserve"> create mode 100644 wisdomTrain/show/img/teacher/laoshi2.jpg</w:t>
-      </w:r>
-    </w:p>
-    <w:p>
-      <w:r>
-        <w:rPr>
-          <w:rFonts w:hint="eastAsia"/>
-        </w:rPr>
-        <w:t xml:space="preserve"> create mode 100644 wisdomTrain/show/img/teacher/laoshi3.gif</w:t>
-      </w:r>
-    </w:p>
-    <w:p>
-      <w:r>
-        <w:rPr>
-          <w:rFonts w:hint="eastAsia"/>
-        </w:rPr>
-        <w:t xml:space="preserve"> create mode 100644 wisdomTrain/show/img/teacher/tea.jpg</w:t>
-      </w:r>
-    </w:p>
-    <w:p>
-      <w:r>
-        <w:rPr>
-          <w:rFonts w:hint="eastAsia"/>
-        </w:rPr>
-        <w:t xml:space="preserve"> create mode 100644 wisdomTrain/show/index.html</w:t>
-      </w:r>
-    </w:p>
-    <w:p>
-      <w:r>
-        <w:rPr>
-          <w:rFonts w:hint="eastAsia"/>
-        </w:rPr>
-        <w:t xml:space="preserve"> create mode 100644 wisdomTrain/show/js/index.js</w:t>
-      </w:r>
-    </w:p>
-    <w:p>
-      <w:r>
-        <w:rPr>
-          <w:rFonts w:hint="eastAsia"/>
-        </w:rPr>
-        <w:t xml:space="preserve"> create mode 100644 wisdomTrain/show/js/jquery-1.11.0.min.js</w:t>
-      </w:r>
-    </w:p>
-    <w:p>
-      <w:r>
-        <w:rPr>
-          <w:rFonts w:hint="eastAsia"/>
-        </w:rPr>
-        <w:t xml:space="preserve"> create mode 100644 wisdomTrain/table/.project</w:t>
-      </w:r>
-    </w:p>
-    <w:p>
-      <w:r>
-        <w:rPr>
-          <w:rFonts w:hint="eastAsia"/>
-        </w:rPr>
-        <w:t xml:space="preserve"> create mode 100644 wisdomTrain/table/css/common.css</w:t>
-      </w:r>
-    </w:p>
-    <w:p>
-      <w:r>
-        <w:rPr>
-          <w:rFonts w:hint="eastAsia"/>
-        </w:rPr>
-        <w:t xml:space="preserve"> create mode 100644 wisdomTrain/table/css/index.css</w:t>
-      </w:r>
-    </w:p>
-    <w:p>
-      <w:r>
-        <w:rPr>
-          <w:rFonts w:hint="eastAsia"/>
-        </w:rPr>
-        <w:t xml:space="preserve"> create mode 100644 wisdomTrain/table/img/8.gif</w:t>
-      </w:r>
-    </w:p>
-    <w:p>
-      <w:r>
-        <w:rPr>
-          <w:rFonts w:hint="eastAsia"/>
-        </w:rPr>
-        <w:t xml:space="preserve"> create mode 100644 wisdomTrain/table/img/adimg.jpg</w:t>
-      </w:r>
-    </w:p>
-    <w:p>
-      <w:r>
-        <w:rPr>
-          <w:rFonts w:hint="eastAsia"/>
-        </w:rPr>
-        <w:t xml:space="preserve"> create mode 100644 wisdomTrain/table/img/banner.jpg</w:t>
-      </w:r>
-    </w:p>
-    <w:p>
-      <w:r>
-        <w:rPr>
-          <w:rFonts w:hint="eastAsia"/>
-        </w:rPr>
-        <w:t xml:space="preserve"> create mode 100644 wisdomTrain/table/img/banner1.png</w:t>
-      </w:r>
-    </w:p>
-    <w:p>
-      <w:r>
-        <w:rPr>
-          <w:rFonts w:hint="eastAsia"/>
-        </w:rPr>
-        <w:t xml:space="preserve"> create mode 100644 wisdomTrain/table/img/banner2.png</w:t>
-      </w:r>
-    </w:p>
-    <w:p>
-      <w:r>
-        <w:rPr>
-          <w:rFonts w:hint="eastAsia"/>
-        </w:rPr>
-        <w:t xml:space="preserve"> create mode 100644 wisdomTrain/table/img/banner3.png</w:t>
-      </w:r>
-    </w:p>
-    <w:p>
-      <w:r>
-        <w:rPr>
-          <w:rFonts w:hint="eastAsia"/>
-        </w:rPr>
-        <w:t xml:space="preserve"> create mode 100644 wisdomTrain/table/img/footer_bg.gif</w:t>
-      </w:r>
-    </w:p>
-    <w:p>
-      <w:r>
-        <w:rPr>
-          <w:rFonts w:hint="eastAsia"/>
-        </w:rPr>
-        <w:t xml:space="preserve"> create mode 100644 wisdomTrain/table/img/kctx.gif</w:t>
-      </w:r>
-    </w:p>
-    <w:p>
-      <w:r>
-        <w:rPr>
-          <w:rFonts w:hint="eastAsia"/>
-        </w:rPr>
-        <w:t xml:space="preserve"> create mode 100644 wisdomTrain/table/img/laoshi1.jpg</w:t>
+        <w:lastRenderedPageBreak/>
+        <w:t>create mode 100644 wisdomTrain/table/img/laoshi1.jpg</w:t>
       </w:r>
     </w:p>
     <w:p>
@@ -3239,6 +2185,7 @@
         <w:rPr>
           <w:rFonts w:hint="eastAsia"/>
         </w:rPr>
+        <w:lastRenderedPageBreak/>
         <w:t xml:space="preserve"> 1 file changed, 2 insertions(+)</w:t>
       </w:r>
     </w:p>
@@ -3440,7 +2387,7 @@
 </file>
 
 <file path=word/numbering.xml><?xml version="1.0" encoding="utf-8"?>
-<w:numbering xmlns:wpc="http://schemas.microsoft.com/office/word/2010/wordprocessingCanvas" xmlns:mc="http://schemas.openxmlformats.org/markup-compatibility/2006" xmlns:o="urn:schemas-microsoft-com:office:office" xmlns:r="http://schemas.openxmlformats.org/officeDocument/2006/relationships" xmlns:m="http://schemas.openxmlformats.org/officeDocument/2006/math" xmlns:v="urn:schemas-microsoft-com:vml" xmlns:wp14="http://schemas.microsoft.com/office/word/2010/wordprocessingDrawing" xmlns:wp="http://schemas.openxmlformats.org/drawingml/2006/wordprocessingDrawing" xmlns:w10="urn:schemas-microsoft-com:office:word" xmlns:w="http://schemas.openxmlformats.org/wordprocessingml/2006/main" xmlns:w14="http://schemas.microsoft.com/office/word/2010/wordml" xmlns:w15="http://schemas.microsoft.com/office/word/2012/wordml" xmlns:wpg="http://schemas.microsoft.com/office/word/2010/wordprocessingGroup" xmlns:wpi="http://schemas.microsoft.com/office/word/2010/wordprocessingInk" xmlns:wne="http://schemas.microsoft.com/office/word/2006/wordml" xmlns:wps="http://schemas.microsoft.com/office/word/2010/wordprocessingShape" mc:Ignorable="w14 w15 wp14">
+<w:numbering xmlns:ve="http://schemas.openxmlformats.org/markup-compatibility/2006" xmlns:o="urn:schemas-microsoft-com:office:office" xmlns:r="http://schemas.openxmlformats.org/officeDocument/2006/relationships" xmlns:m="http://schemas.openxmlformats.org/officeDocument/2006/math" xmlns:v="urn:schemas-microsoft-com:vml" xmlns:wp="http://schemas.openxmlformats.org/drawingml/2006/wordprocessingDrawing" xmlns:w10="urn:schemas-microsoft-com:office:word" xmlns:w="http://schemas.openxmlformats.org/wordprocessingml/2006/main" xmlns:wne="http://schemas.microsoft.com/office/word/2006/wordml">
   <w:abstractNum w:abstractNumId="0">
     <w:nsid w:val="0F3F18DA"/>
     <w:multiLevelType w:val="hybridMultilevel"/>
@@ -3537,7 +2484,7 @@
 </file>
 
 <file path=word/styles.xml><?xml version="1.0" encoding="utf-8"?>
-<w:styles xmlns:mc="http://schemas.openxmlformats.org/markup-compatibility/2006" xmlns:r="http://schemas.openxmlformats.org/officeDocument/2006/relationships" xmlns:w="http://schemas.openxmlformats.org/wordprocessingml/2006/main" xmlns:w14="http://schemas.microsoft.com/office/word/2010/wordml" xmlns:w15="http://schemas.microsoft.com/office/word/2012/wordml" mc:Ignorable="w14 w15">
+<w:styles xmlns:r="http://schemas.openxmlformats.org/officeDocument/2006/relationships" xmlns:w="http://schemas.openxmlformats.org/wordprocessingml/2006/main">
   <w:docDefaults>
     <w:rPrDefault>
       <w:rPr>
@@ -3547,7 +2494,7 @@
     </w:rPrDefault>
     <w:pPrDefault/>
   </w:docDefaults>
-  <w:latentStyles w:defLockedState="0" w:defUIPriority="0" w:defSemiHidden="0" w:defUnhideWhenUsed="0" w:defQFormat="0" w:count="371">
+  <w:latentStyles w:defLockedState="0" w:defUIPriority="0" w:defSemiHidden="0" w:defUnhideWhenUsed="0" w:defQFormat="0" w:count="267">
     <w:lsdException w:name="Normal" w:qFormat="1"/>
     <w:lsdException w:name="heading 1" w:qFormat="1"/>
     <w:lsdException w:name="heading 2" w:semiHidden="1" w:unhideWhenUsed="1" w:qFormat="1"/>
@@ -3725,114 +2672,11 @@
     <w:lsdException w:name="Book Title" w:uiPriority="33" w:qFormat="1"/>
     <w:lsdException w:name="Bibliography" w:semiHidden="1" w:uiPriority="37" w:unhideWhenUsed="1"/>
     <w:lsdException w:name="TOC Heading" w:semiHidden="1" w:uiPriority="39" w:unhideWhenUsed="1" w:qFormat="1"/>
-    <w:lsdException w:name="Plain Table 1" w:uiPriority="41"/>
-    <w:lsdException w:name="Plain Table 2" w:uiPriority="42"/>
-    <w:lsdException w:name="Plain Table 3" w:uiPriority="43"/>
-    <w:lsdException w:name="Plain Table 4" w:uiPriority="44"/>
-    <w:lsdException w:name="Plain Table 5" w:uiPriority="45"/>
-    <w:lsdException w:name="Grid Table Light" w:uiPriority="40"/>
-    <w:lsdException w:name="Grid Table 1 Light" w:uiPriority="46"/>
-    <w:lsdException w:name="Grid Table 2" w:uiPriority="47"/>
-    <w:lsdException w:name="Grid Table 3" w:uiPriority="48"/>
-    <w:lsdException w:name="Grid Table 4" w:uiPriority="49"/>
-    <w:lsdException w:name="Grid Table 5 Dark" w:uiPriority="50"/>
-    <w:lsdException w:name="Grid Table 6 Colorful" w:uiPriority="51"/>
-    <w:lsdException w:name="Grid Table 7 Colorful" w:uiPriority="52"/>
-    <w:lsdException w:name="Grid Table 1 Light Accent 1" w:uiPriority="46"/>
-    <w:lsdException w:name="Grid Table 2 Accent 1" w:uiPriority="47"/>
-    <w:lsdException w:name="Grid Table 3 Accent 1" w:uiPriority="48"/>
-    <w:lsdException w:name="Grid Table 4 Accent 1" w:uiPriority="49"/>
-    <w:lsdException w:name="Grid Table 5 Dark Accent 1" w:uiPriority="50"/>
-    <w:lsdException w:name="Grid Table 6 Colorful Accent 1" w:uiPriority="51"/>
-    <w:lsdException w:name="Grid Table 7 Colorful Accent 1" w:uiPriority="52"/>
-    <w:lsdException w:name="Grid Table 1 Light Accent 2" w:uiPriority="46"/>
-    <w:lsdException w:name="Grid Table 2 Accent 2" w:uiPriority="47"/>
-    <w:lsdException w:name="Grid Table 3 Accent 2" w:uiPriority="48"/>
-    <w:lsdException w:name="Grid Table 4 Accent 2" w:uiPriority="49"/>
-    <w:lsdException w:name="Grid Table 5 Dark Accent 2" w:uiPriority="50"/>
-    <w:lsdException w:name="Grid Table 6 Colorful Accent 2" w:uiPriority="51"/>
-    <w:lsdException w:name="Grid Table 7 Colorful Accent 2" w:uiPriority="52"/>
-    <w:lsdException w:name="Grid Table 1 Light Accent 3" w:uiPriority="46"/>
-    <w:lsdException w:name="Grid Table 2 Accent 3" w:uiPriority="47"/>
-    <w:lsdException w:name="Grid Table 3 Accent 3" w:uiPriority="48"/>
-    <w:lsdException w:name="Grid Table 4 Accent 3" w:uiPriority="49"/>
-    <w:lsdException w:name="Grid Table 5 Dark Accent 3" w:uiPriority="50"/>
-    <w:lsdException w:name="Grid Table 6 Colorful Accent 3" w:uiPriority="51"/>
-    <w:lsdException w:name="Grid Table 7 Colorful Accent 3" w:uiPriority="52"/>
-    <w:lsdException w:name="Grid Table 1 Light Accent 4" w:uiPriority="46"/>
-    <w:lsdException w:name="Grid Table 2 Accent 4" w:uiPriority="47"/>
-    <w:lsdException w:name="Grid Table 3 Accent 4" w:uiPriority="48"/>
-    <w:lsdException w:name="Grid Table 4 Accent 4" w:uiPriority="49"/>
-    <w:lsdException w:name="Grid Table 5 Dark Accent 4" w:uiPriority="50"/>
-    <w:lsdException w:name="Grid Table 6 Colorful Accent 4" w:uiPriority="51"/>
-    <w:lsdException w:name="Grid Table 7 Colorful Accent 4" w:uiPriority="52"/>
-    <w:lsdException w:name="Grid Table 1 Light Accent 5" w:uiPriority="46"/>
-    <w:lsdException w:name="Grid Table 2 Accent 5" w:uiPriority="47"/>
-    <w:lsdException w:name="Grid Table 3 Accent 5" w:uiPriority="48"/>
-    <w:lsdException w:name="Grid Table 4 Accent 5" w:uiPriority="49"/>
-    <w:lsdException w:name="Grid Table 5 Dark Accent 5" w:uiPriority="50"/>
-    <w:lsdException w:name="Grid Table 6 Colorful Accent 5" w:uiPriority="51"/>
-    <w:lsdException w:name="Grid Table 7 Colorful Accent 5" w:uiPriority="52"/>
-    <w:lsdException w:name="Grid Table 1 Light Accent 6" w:uiPriority="46"/>
-    <w:lsdException w:name="Grid Table 2 Accent 6" w:uiPriority="47"/>
-    <w:lsdException w:name="Grid Table 3 Accent 6" w:uiPriority="48"/>
-    <w:lsdException w:name="Grid Table 4 Accent 6" w:uiPriority="49"/>
-    <w:lsdException w:name="Grid Table 5 Dark Accent 6" w:uiPriority="50"/>
-    <w:lsdException w:name="Grid Table 6 Colorful Accent 6" w:uiPriority="51"/>
-    <w:lsdException w:name="Grid Table 7 Colorful Accent 6" w:uiPriority="52"/>
-    <w:lsdException w:name="List Table 1 Light" w:uiPriority="46"/>
-    <w:lsdException w:name="List Table 2" w:uiPriority="47"/>
-    <w:lsdException w:name="List Table 3" w:uiPriority="48"/>
-    <w:lsdException w:name="List Table 4" w:uiPriority="49"/>
-    <w:lsdException w:name="List Table 5 Dark" w:uiPriority="50"/>
-    <w:lsdException w:name="List Table 6 Colorful" w:uiPriority="51"/>
-    <w:lsdException w:name="List Table 7 Colorful" w:uiPriority="52"/>
-    <w:lsdException w:name="List Table 1 Light Accent 1" w:uiPriority="46"/>
-    <w:lsdException w:name="List Table 2 Accent 1" w:uiPriority="47"/>
-    <w:lsdException w:name="List Table 3 Accent 1" w:uiPriority="48"/>
-    <w:lsdException w:name="List Table 4 Accent 1" w:uiPriority="49"/>
-    <w:lsdException w:name="List Table 5 Dark Accent 1" w:uiPriority="50"/>
-    <w:lsdException w:name="List Table 6 Colorful Accent 1" w:uiPriority="51"/>
-    <w:lsdException w:name="List Table 7 Colorful Accent 1" w:uiPriority="52"/>
-    <w:lsdException w:name="List Table 1 Light Accent 2" w:uiPriority="46"/>
-    <w:lsdException w:name="List Table 2 Accent 2" w:uiPriority="47"/>
-    <w:lsdException w:name="List Table 3 Accent 2" w:uiPriority="48"/>
-    <w:lsdException w:name="List Table 4 Accent 2" w:uiPriority="49"/>
-    <w:lsdException w:name="List Table 5 Dark Accent 2" w:uiPriority="50"/>
-    <w:lsdException w:name="List Table 6 Colorful Accent 2" w:uiPriority="51"/>
-    <w:lsdException w:name="List Table 7 Colorful Accent 2" w:uiPriority="52"/>
-    <w:lsdException w:name="List Table 1 Light Accent 3" w:uiPriority="46"/>
-    <w:lsdException w:name="List Table 2 Accent 3" w:uiPriority="47"/>
-    <w:lsdException w:name="List Table 3 Accent 3" w:uiPriority="48"/>
-    <w:lsdException w:name="List Table 4 Accent 3" w:uiPriority="49"/>
-    <w:lsdException w:name="List Table 5 Dark Accent 3" w:uiPriority="50"/>
-    <w:lsdException w:name="List Table 6 Colorful Accent 3" w:uiPriority="51"/>
-    <w:lsdException w:name="List Table 7 Colorful Accent 3" w:uiPriority="52"/>
-    <w:lsdException w:name="List Table 1 Light Accent 4" w:uiPriority="46"/>
-    <w:lsdException w:name="List Table 2 Accent 4" w:uiPriority="47"/>
-    <w:lsdException w:name="List Table 3 Accent 4" w:uiPriority="48"/>
-    <w:lsdException w:name="List Table 4 Accent 4" w:uiPriority="49"/>
-    <w:lsdException w:name="List Table 5 Dark Accent 4" w:uiPriority="50"/>
-    <w:lsdException w:name="List Table 6 Colorful Accent 4" w:uiPriority="51"/>
-    <w:lsdException w:name="List Table 7 Colorful Accent 4" w:uiPriority="52"/>
-    <w:lsdException w:name="List Table 1 Light Accent 5" w:uiPriority="46"/>
-    <w:lsdException w:name="List Table 2 Accent 5" w:uiPriority="47"/>
-    <w:lsdException w:name="List Table 3 Accent 5" w:uiPriority="48"/>
-    <w:lsdException w:name="List Table 4 Accent 5" w:uiPriority="49"/>
-    <w:lsdException w:name="List Table 5 Dark Accent 5" w:uiPriority="50"/>
-    <w:lsdException w:name="List Table 6 Colorful Accent 5" w:uiPriority="51"/>
-    <w:lsdException w:name="List Table 7 Colorful Accent 5" w:uiPriority="52"/>
-    <w:lsdException w:name="List Table 1 Light Accent 6" w:uiPriority="46"/>
-    <w:lsdException w:name="List Table 2 Accent 6" w:uiPriority="47"/>
-    <w:lsdException w:name="List Table 3 Accent 6" w:uiPriority="48"/>
-    <w:lsdException w:name="List Table 4 Accent 6" w:uiPriority="49"/>
-    <w:lsdException w:name="List Table 5 Dark Accent 6" w:uiPriority="50"/>
-    <w:lsdException w:name="List Table 6 Colorful Accent 6" w:uiPriority="51"/>
-    <w:lsdException w:name="List Table 7 Colorful Accent 6" w:uiPriority="52"/>
   </w:latentStyles>
   <w:style w:type="paragraph" w:default="1" w:styleId="a">
     <w:name w:val="Normal"/>
     <w:qFormat/>
+    <w:rsid w:val="00345A76"/>
     <w:pPr>
       <w:widowControl w:val="0"/>
       <w:jc w:val="both"/>
@@ -3854,6 +2698,7 @@
     <w:uiPriority w:val="99"/>
     <w:semiHidden/>
     <w:unhideWhenUsed/>
+    <w:qFormat/>
     <w:tblPr>
       <w:tblInd w:w="0" w:type="dxa"/>
       <w:tblCellMar>

</xml_diff>